<commit_message>
[upd] general info about semestrovka
</commit_message>
<xml_diff>
--- a/dev_basics_sem1.docx
+++ b/dev_basics_sem1.docx
@@ -531,132 +531,16 @@
         </w:rPr>
         <w:t>Профиль пользователя</w:t>
       </w:r>
-    </w:p>
-    <w:p>
-      <w:pPr>
-        <w:pStyle w:val="a3"/>
-        <w:numPr>
-          <w:ilvl w:val="1"/>
-          <w:numId w:val="2"/>
-        </w:numPr>
-        <w:rPr>
-          <w:rFonts w:ascii="Times New Roman" w:hAnsi="Times New Roman" w:cs="Times New Roman"/>
-          <w:sz w:val="28"/>
-          <w:szCs w:val="28"/>
-          <w:lang w:val="ru-RU"/>
-        </w:rPr>
-      </w:pPr>
-      <w:r>
-        <w:rPr>
-          <w:rFonts w:ascii="Times New Roman" w:hAnsi="Times New Roman" w:cs="Times New Roman"/>
-          <w:sz w:val="28"/>
-          <w:szCs w:val="28"/>
-        </w:rPr>
-        <w:t>Controller: /home</w:t>
-      </w:r>
-    </w:p>
-    <w:p>
-      <w:pPr>
-        <w:pStyle w:val="a3"/>
-        <w:numPr>
-          <w:ilvl w:val="1"/>
-          <w:numId w:val="2"/>
-        </w:numPr>
-        <w:rPr>
-          <w:rFonts w:ascii="Times New Roman" w:hAnsi="Times New Roman" w:cs="Times New Roman"/>
-          <w:sz w:val="28"/>
-          <w:szCs w:val="28"/>
-          <w:lang w:val="ru-RU"/>
-        </w:rPr>
-      </w:pPr>
-      <w:r>
-        <w:rPr>
-          <w:rFonts w:ascii="Times New Roman" w:hAnsi="Times New Roman" w:cs="Times New Roman"/>
-          <w:sz w:val="28"/>
-          <w:szCs w:val="28"/>
-          <w:lang w:val="ru-RU"/>
-        </w:rPr>
-        <w:t>Форма: возможность пользователю просматривать, заполнять и редактировать информацию о себе: образование, профессия, интересующие новостные темы (до 5), ФИО, возраст, индекс рискованности пользователя в отношении инвестиций</w:t>
-      </w:r>
-    </w:p>
-    <w:p>
-      <w:pPr>
-        <w:pStyle w:val="a3"/>
-        <w:numPr>
-          <w:ilvl w:val="1"/>
-          <w:numId w:val="2"/>
-        </w:numPr>
-        <w:rPr>
-          <w:rFonts w:ascii="Times New Roman" w:hAnsi="Times New Roman" w:cs="Times New Roman"/>
-          <w:sz w:val="28"/>
-          <w:szCs w:val="28"/>
-          <w:lang w:val="ru-RU"/>
-        </w:rPr>
-      </w:pPr>
-      <w:r>
-        <w:rPr>
-          <w:rFonts w:ascii="Times New Roman" w:hAnsi="Times New Roman" w:cs="Times New Roman"/>
-          <w:sz w:val="28"/>
-          <w:szCs w:val="28"/>
-          <w:lang w:val="ru-RU"/>
-        </w:rPr>
-        <w:t xml:space="preserve">Описание: по кнопочке </w:t>
-      </w:r>
-      <w:r>
-        <w:rPr>
-          <w:rFonts w:ascii="Times New Roman" w:hAnsi="Times New Roman" w:cs="Times New Roman"/>
-          <w:sz w:val="28"/>
-          <w:szCs w:val="28"/>
-        </w:rPr>
-        <w:t>submit</w:t>
-      </w:r>
-      <w:r>
-        <w:rPr>
-          <w:rFonts w:ascii="Times New Roman" w:hAnsi="Times New Roman" w:cs="Times New Roman"/>
-          <w:sz w:val="28"/>
-          <w:szCs w:val="28"/>
-          <w:lang w:val="ru-RU"/>
-        </w:rPr>
-        <w:t xml:space="preserve"> </w:t>
-      </w:r>
-      <w:r>
-        <w:rPr>
-          <w:rFonts w:ascii="Times New Roman" w:hAnsi="Times New Roman" w:cs="Times New Roman"/>
-          <w:sz w:val="28"/>
-          <w:szCs w:val="28"/>
-          <w:lang w:val="ru-RU"/>
-        </w:rPr>
-        <w:t>информация, которую ввёл пользователь, заносится в БД и сразу отображается на этой же странице</w:t>
-      </w:r>
-    </w:p>
-    <w:p>
-      <w:pPr>
-        <w:pStyle w:val="a3"/>
-        <w:ind w:left="1440"/>
-        <w:rPr>
-          <w:rFonts w:ascii="Times New Roman" w:hAnsi="Times New Roman" w:cs="Times New Roman"/>
-          <w:sz w:val="28"/>
-          <w:szCs w:val="28"/>
-          <w:lang w:val="ru-RU"/>
-        </w:rPr>
-      </w:pPr>
-    </w:p>
-    <w:p>
-      <w:pPr>
-        <w:pStyle w:val="a3"/>
-        <w:numPr>
-          <w:ilvl w:val="0"/>
-          <w:numId w:val="2"/>
-        </w:numPr>
+      <w:r>
         <w:rPr>
           <w:rFonts w:ascii="Times New Roman" w:hAnsi="Times New Roman" w:cs="Times New Roman"/>
           <w:i/>
           <w:iCs/>
           <w:sz w:val="28"/>
           <w:szCs w:val="28"/>
-          <w:lang w:val="ru-RU"/>
-        </w:rPr>
-      </w:pPr>
+        </w:rPr>
+        <w:t xml:space="preserve"> (</w:t>
+      </w:r>
       <w:r>
         <w:rPr>
           <w:rFonts w:ascii="Times New Roman" w:hAnsi="Times New Roman" w:cs="Times New Roman"/>
@@ -666,95 +550,126 @@
           <w:szCs w:val="28"/>
           <w:lang w:val="ru-RU"/>
         </w:rPr>
-        <w:t>Новости</w:t>
-      </w:r>
-    </w:p>
-    <w:p>
-      <w:pPr>
-        <w:pStyle w:val="a3"/>
-        <w:numPr>
-          <w:ilvl w:val="1"/>
-          <w:numId w:val="2"/>
-        </w:numPr>
-        <w:rPr>
-          <w:rFonts w:ascii="Times New Roman" w:hAnsi="Times New Roman" w:cs="Times New Roman"/>
-          <w:sz w:val="28"/>
-          <w:szCs w:val="28"/>
-          <w:lang w:val="ru-RU"/>
-        </w:rPr>
-      </w:pPr>
-      <w:r>
-        <w:rPr>
-          <w:rFonts w:ascii="Times New Roman" w:hAnsi="Times New Roman" w:cs="Times New Roman"/>
-          <w:sz w:val="28"/>
-          <w:szCs w:val="28"/>
-        </w:rPr>
-        <w:t>Controller: /news</w:t>
-      </w:r>
-    </w:p>
-    <w:p>
-      <w:pPr>
-        <w:pStyle w:val="a3"/>
-        <w:numPr>
-          <w:ilvl w:val="1"/>
-          <w:numId w:val="2"/>
-        </w:numPr>
-        <w:rPr>
-          <w:rFonts w:ascii="Times New Roman" w:hAnsi="Times New Roman" w:cs="Times New Roman"/>
-          <w:sz w:val="28"/>
-          <w:szCs w:val="28"/>
-          <w:lang w:val="ru-RU"/>
-        </w:rPr>
-      </w:pPr>
-      <w:r>
-        <w:rPr>
-          <w:rFonts w:ascii="Times New Roman" w:hAnsi="Times New Roman" w:cs="Times New Roman"/>
-          <w:sz w:val="28"/>
-          <w:szCs w:val="28"/>
-          <w:lang w:val="ru-RU"/>
-        </w:rPr>
-        <w:t xml:space="preserve">Описание: новости экономики, публикуемые автором сайта, у пользователей есть доступ только на просмотр этих постов; у каждой новости есть список тем, к которым она относится; у </w:t>
-      </w:r>
-      <w:r>
-        <w:rPr>
-          <w:rFonts w:ascii="Times New Roman" w:hAnsi="Times New Roman" w:cs="Times New Roman"/>
-          <w:sz w:val="28"/>
-          <w:szCs w:val="28"/>
-          <w:lang w:val="ru-RU"/>
-        </w:rPr>
-        <w:lastRenderedPageBreak/>
-        <w:t>авторизованных пользователей есть возможность фильтровать новости только по темам, которые они считают интересными (которые они указали в профиле)</w:t>
-      </w:r>
-    </w:p>
-    <w:p>
-      <w:pPr>
-        <w:pStyle w:val="a3"/>
-        <w:ind w:left="1440"/>
-        <w:rPr>
-          <w:rFonts w:ascii="Times New Roman" w:hAnsi="Times New Roman" w:cs="Times New Roman"/>
-          <w:sz w:val="28"/>
-          <w:szCs w:val="28"/>
-          <w:lang w:val="ru-RU"/>
-        </w:rPr>
-      </w:pPr>
-    </w:p>
-    <w:p>
-      <w:pPr>
-        <w:pStyle w:val="a3"/>
-        <w:numPr>
-          <w:ilvl w:val="0"/>
-          <w:numId w:val="2"/>
-        </w:numPr>
+        <w:t>просмотр информации</w:t>
+      </w:r>
+      <w:r>
         <w:rPr>
           <w:rFonts w:ascii="Times New Roman" w:hAnsi="Times New Roman" w:cs="Times New Roman"/>
           <w:i/>
           <w:iCs/>
           <w:sz w:val="28"/>
           <w:szCs w:val="28"/>
-          <w:lang w:val="ru-RU"/>
-        </w:rPr>
-      </w:pPr>
-      <w:r>
+        </w:rPr>
+        <w:t>)</w:t>
+      </w:r>
+    </w:p>
+    <w:p>
+      <w:pPr>
+        <w:pStyle w:val="a3"/>
+        <w:numPr>
+          <w:ilvl w:val="1"/>
+          <w:numId w:val="2"/>
+        </w:numPr>
+        <w:rPr>
+          <w:rFonts w:ascii="Times New Roman" w:hAnsi="Times New Roman" w:cs="Times New Roman"/>
+          <w:sz w:val="28"/>
+          <w:szCs w:val="28"/>
+          <w:lang w:val="ru-RU"/>
+        </w:rPr>
+      </w:pPr>
+      <w:r>
+        <w:rPr>
+          <w:rFonts w:ascii="Times New Roman" w:hAnsi="Times New Roman" w:cs="Times New Roman"/>
+          <w:sz w:val="28"/>
+          <w:szCs w:val="28"/>
+        </w:rPr>
+        <w:t>Controller: /home</w:t>
+      </w:r>
+    </w:p>
+    <w:p>
+      <w:pPr>
+        <w:pStyle w:val="a3"/>
+        <w:numPr>
+          <w:ilvl w:val="1"/>
+          <w:numId w:val="2"/>
+        </w:numPr>
+        <w:rPr>
+          <w:rFonts w:ascii="Times New Roman" w:hAnsi="Times New Roman" w:cs="Times New Roman"/>
+          <w:sz w:val="28"/>
+          <w:szCs w:val="28"/>
+          <w:lang w:val="ru-RU"/>
+        </w:rPr>
+      </w:pPr>
+      <w:r>
+        <w:rPr>
+          <w:rFonts w:ascii="Times New Roman" w:hAnsi="Times New Roman" w:cs="Times New Roman"/>
+          <w:sz w:val="28"/>
+          <w:szCs w:val="28"/>
+          <w:lang w:val="ru-RU"/>
+        </w:rPr>
+        <w:t>В</w:t>
+      </w:r>
+      <w:r>
+        <w:rPr>
+          <w:rFonts w:ascii="Times New Roman" w:hAnsi="Times New Roman" w:cs="Times New Roman"/>
+          <w:sz w:val="28"/>
+          <w:szCs w:val="28"/>
+          <w:lang w:val="ru-RU"/>
+        </w:rPr>
+        <w:t>озможность пользователю просматривать информацию о себе</w:t>
+      </w:r>
+      <w:r>
+        <w:rPr>
+          <w:rFonts w:ascii="Times New Roman" w:hAnsi="Times New Roman" w:cs="Times New Roman"/>
+          <w:sz w:val="28"/>
+          <w:szCs w:val="28"/>
+          <w:lang w:val="ru-RU"/>
+        </w:rPr>
+        <w:t>: образование, профессия, интересующие новостные темы (до 5), ФИО, возраст, индекс рискованности пользователя в отношении инвестиций</w:t>
+      </w:r>
+      <w:r>
+        <w:rPr>
+          <w:rFonts w:ascii="Times New Roman" w:hAnsi="Times New Roman" w:cs="Times New Roman"/>
+          <w:sz w:val="28"/>
+          <w:szCs w:val="28"/>
+          <w:lang w:val="ru-RU"/>
+        </w:rPr>
+        <w:t xml:space="preserve">. Также есть кнопка </w:t>
+      </w:r>
+      <w:r>
+        <w:rPr>
+          <w:rFonts w:ascii="Times New Roman" w:hAnsi="Times New Roman" w:cs="Times New Roman"/>
+          <w:sz w:val="28"/>
+          <w:szCs w:val="28"/>
+        </w:rPr>
+        <w:t>Edit</w:t>
+      </w:r>
+      <w:r>
+        <w:rPr>
+          <w:rFonts w:ascii="Times New Roman" w:hAnsi="Times New Roman" w:cs="Times New Roman"/>
+          <w:sz w:val="28"/>
+          <w:szCs w:val="28"/>
+          <w:lang w:val="ru-RU"/>
+        </w:rPr>
+        <w:t xml:space="preserve">, </w:t>
+      </w:r>
+      <w:r>
+        <w:rPr>
+          <w:rFonts w:ascii="Times New Roman" w:hAnsi="Times New Roman" w:cs="Times New Roman"/>
+          <w:sz w:val="28"/>
+          <w:szCs w:val="28"/>
+          <w:lang w:val="ru-RU"/>
+        </w:rPr>
+        <w:t>по которой происходит перенаправление пользователя на страницу редактирования</w:t>
+      </w:r>
+    </w:p>
+    <w:p>
+      <w:pPr>
+        <w:pStyle w:val="a3"/>
+        <w:numPr>
+          <w:ilvl w:val="0"/>
+          <w:numId w:val="2"/>
+        </w:numPr>
         <w:rPr>
           <w:rFonts w:ascii="Times New Roman" w:hAnsi="Times New Roman" w:cs="Times New Roman"/>
           <w:i/>
@@ -763,6 +678,151 @@
           <w:szCs w:val="28"/>
           <w:lang w:val="ru-RU"/>
         </w:rPr>
+      </w:pPr>
+      <w:r>
+        <w:rPr>
+          <w:rFonts w:ascii="Times New Roman" w:hAnsi="Times New Roman" w:cs="Times New Roman"/>
+          <w:i/>
+          <w:iCs/>
+          <w:sz w:val="28"/>
+          <w:szCs w:val="28"/>
+          <w:lang w:val="ru-RU"/>
+        </w:rPr>
+        <w:t>Профиль пользователя (редактирование информации)</w:t>
+      </w:r>
+    </w:p>
+    <w:p>
+      <w:pPr>
+        <w:pStyle w:val="a3"/>
+        <w:numPr>
+          <w:ilvl w:val="1"/>
+          <w:numId w:val="2"/>
+        </w:numPr>
+        <w:rPr>
+          <w:rFonts w:ascii="Times New Roman" w:hAnsi="Times New Roman" w:cs="Times New Roman"/>
+          <w:sz w:val="28"/>
+          <w:szCs w:val="28"/>
+          <w:lang w:val="ru-RU"/>
+        </w:rPr>
+      </w:pPr>
+      <w:r>
+        <w:rPr>
+          <w:rFonts w:ascii="Times New Roman" w:hAnsi="Times New Roman" w:cs="Times New Roman"/>
+          <w:sz w:val="28"/>
+          <w:szCs w:val="28"/>
+        </w:rPr>
+        <w:t>Controller: /home/edit</w:t>
+      </w:r>
+    </w:p>
+    <w:p>
+      <w:pPr>
+        <w:pStyle w:val="a3"/>
+        <w:numPr>
+          <w:ilvl w:val="1"/>
+          <w:numId w:val="2"/>
+        </w:numPr>
+        <w:rPr>
+          <w:rFonts w:ascii="Times New Roman" w:hAnsi="Times New Roman" w:cs="Times New Roman"/>
+          <w:sz w:val="28"/>
+          <w:szCs w:val="28"/>
+          <w:lang w:val="ru-RU"/>
+        </w:rPr>
+      </w:pPr>
+      <w:r>
+        <w:rPr>
+          <w:rFonts w:ascii="Times New Roman" w:hAnsi="Times New Roman" w:cs="Times New Roman"/>
+          <w:sz w:val="28"/>
+          <w:szCs w:val="28"/>
+          <w:lang w:val="ru-RU"/>
+        </w:rPr>
+        <w:t>Форма: возможность пользователю редактировать информацию о себе</w:t>
+      </w:r>
+      <w:r>
+        <w:rPr>
+          <w:rFonts w:ascii="Times New Roman" w:hAnsi="Times New Roman" w:cs="Times New Roman"/>
+          <w:sz w:val="28"/>
+          <w:szCs w:val="28"/>
+          <w:lang w:val="ru-RU"/>
+        </w:rPr>
+        <w:t>: образование, профессия, интересующие новостные темы (до 5), ФИО, возраст, индекс рискованности пользователя в отношении инвестиций</w:t>
+      </w:r>
+    </w:p>
+    <w:p>
+      <w:pPr>
+        <w:pStyle w:val="a3"/>
+        <w:numPr>
+          <w:ilvl w:val="1"/>
+          <w:numId w:val="2"/>
+        </w:numPr>
+        <w:rPr>
+          <w:rFonts w:ascii="Times New Roman" w:hAnsi="Times New Roman" w:cs="Times New Roman"/>
+          <w:sz w:val="28"/>
+          <w:szCs w:val="28"/>
+          <w:lang w:val="ru-RU"/>
+        </w:rPr>
+      </w:pPr>
+      <w:r>
+        <w:rPr>
+          <w:rFonts w:ascii="Times New Roman" w:hAnsi="Times New Roman" w:cs="Times New Roman"/>
+          <w:sz w:val="28"/>
+          <w:szCs w:val="28"/>
+          <w:lang w:val="ru-RU"/>
+        </w:rPr>
+        <w:t xml:space="preserve">Есть кнопка </w:t>
+      </w:r>
+      <w:r>
+        <w:rPr>
+          <w:rFonts w:ascii="Times New Roman" w:hAnsi="Times New Roman" w:cs="Times New Roman"/>
+          <w:sz w:val="28"/>
+          <w:szCs w:val="28"/>
+        </w:rPr>
+        <w:t>Save</w:t>
+      </w:r>
+      <w:r>
+        <w:rPr>
+          <w:rFonts w:ascii="Times New Roman" w:hAnsi="Times New Roman" w:cs="Times New Roman"/>
+          <w:sz w:val="28"/>
+          <w:szCs w:val="28"/>
+          <w:lang w:val="ru-RU"/>
+        </w:rPr>
+        <w:t xml:space="preserve">, </w:t>
+      </w:r>
+      <w:r>
+        <w:rPr>
+          <w:rFonts w:ascii="Times New Roman" w:hAnsi="Times New Roman" w:cs="Times New Roman"/>
+          <w:sz w:val="28"/>
+          <w:szCs w:val="28"/>
+          <w:lang w:val="ru-RU"/>
+        </w:rPr>
+        <w:t>по которой происходит перенаправление пользователя на страницу просмотра информации</w:t>
+      </w:r>
+    </w:p>
+    <w:p>
+      <w:pPr>
+        <w:pStyle w:val="a3"/>
+        <w:numPr>
+          <w:ilvl w:val="0"/>
+          <w:numId w:val="2"/>
+        </w:numPr>
+        <w:rPr>
+          <w:rFonts w:ascii="Times New Roman" w:hAnsi="Times New Roman" w:cs="Times New Roman"/>
+          <w:i/>
+          <w:iCs/>
+          <w:sz w:val="28"/>
+          <w:szCs w:val="28"/>
+          <w:lang w:val="ru-RU"/>
+        </w:rPr>
+      </w:pPr>
+      <w:r>
+        <w:rPr>
+          <w:rFonts w:ascii="Times New Roman" w:hAnsi="Times New Roman" w:cs="Times New Roman"/>
+          <w:i/>
+          <w:iCs/>
+          <w:sz w:val="28"/>
+          <w:szCs w:val="28"/>
+          <w:lang w:val="ru-RU"/>
+        </w:rPr>
+        <w:lastRenderedPageBreak/>
         <w:t>Страница предсказания курса биткоина на завтра</w:t>
       </w:r>
     </w:p>
@@ -786,18 +846,8 @@
           <w:sz w:val="28"/>
           <w:szCs w:val="28"/>
         </w:rPr>
-        <w:t>Controller: /</w:t>
-      </w:r>
-      <w:proofErr w:type="spellStart"/>
-      <w:r>
-        <w:rPr>
-          <w:rFonts w:ascii="Times New Roman" w:hAnsi="Times New Roman" w:cs="Times New Roman"/>
-          <w:sz w:val="28"/>
-          <w:szCs w:val="28"/>
-        </w:rPr>
-        <w:t>predict_bitcoin_price</w:t>
-      </w:r>
-      <w:proofErr w:type="spellEnd"/>
+        <w:t>Controller: /predict_bitcoin_price</w:t>
+      </w:r>
     </w:p>
     <w:p>
       <w:pPr>

</xml_diff>

<commit_message>
[upd] new version of docx file
</commit_message>
<xml_diff>
--- a/dev_basics_sem1.docx
+++ b/dev_basics_sem1.docx
@@ -465,7 +465,16 @@
           <w:szCs w:val="28"/>
           <w:lang w:val="ru-RU"/>
         </w:rPr>
-        <w:t>Содержание: публикации пользователей, их посты, возможность авторизированным пользователям редактировать свои записи</w:t>
+        <w:t>Содержание: публикации пользователей, их посты</w:t>
+      </w:r>
+      <w:r>
+        <w:rPr>
+          <w:rFonts w:ascii="Times New Roman" w:hAnsi="Times New Roman" w:cs="Times New Roman"/>
+          <w:sz w:val="28"/>
+          <w:szCs w:val="28"/>
+          <w:lang w:val="ru-RU"/>
+        </w:rPr>
+        <w:t>, доступны всем пользователям</w:t>
       </w:r>
     </w:p>
     <w:p>
@@ -491,18 +500,15 @@
         </w:rPr>
         <w:t>посты подтягиваются из БД</w:t>
       </w:r>
-    </w:p>
-    <w:p>
-      <w:pPr>
-        <w:pStyle w:val="a3"/>
-        <w:ind w:left="1440"/>
-        <w:rPr>
-          <w:rFonts w:ascii="Times New Roman" w:hAnsi="Times New Roman" w:cs="Times New Roman"/>
-          <w:sz w:val="28"/>
-          <w:szCs w:val="28"/>
-          <w:lang w:val="ru-RU"/>
-        </w:rPr>
-      </w:pPr>
+      <w:r>
+        <w:rPr>
+          <w:rFonts w:ascii="Times New Roman" w:hAnsi="Times New Roman" w:cs="Times New Roman"/>
+          <w:sz w:val="28"/>
+          <w:szCs w:val="28"/>
+          <w:lang w:val="ru-RU"/>
+        </w:rPr>
+        <w:br/>
+      </w:r>
     </w:p>
     <w:p>
       <w:pPr>
@@ -529,18 +535,151 @@
           <w:szCs w:val="28"/>
           <w:lang w:val="ru-RU"/>
         </w:rPr>
-        <w:t>Профиль пользователя</w:t>
-      </w:r>
-      <w:r>
+        <w:t>Главная (страница создания публикации)</w:t>
+      </w:r>
+    </w:p>
+    <w:p>
+      <w:pPr>
+        <w:pStyle w:val="a3"/>
+        <w:numPr>
+          <w:ilvl w:val="1"/>
+          <w:numId w:val="2"/>
+        </w:numPr>
+        <w:rPr>
+          <w:rFonts w:ascii="Times New Roman" w:hAnsi="Times New Roman" w:cs="Times New Roman"/>
+          <w:sz w:val="28"/>
+          <w:szCs w:val="28"/>
+          <w:lang w:val="ru-RU"/>
+        </w:rPr>
+      </w:pPr>
+      <w:r>
+        <w:rPr>
+          <w:rFonts w:ascii="Times New Roman" w:hAnsi="Times New Roman" w:cs="Times New Roman"/>
+          <w:sz w:val="28"/>
+          <w:szCs w:val="28"/>
+        </w:rPr>
+        <w:t>Controller: /feed/edit</w:t>
+      </w:r>
+    </w:p>
+    <w:p>
+      <w:pPr>
+        <w:pStyle w:val="a3"/>
+        <w:numPr>
+          <w:ilvl w:val="1"/>
+          <w:numId w:val="2"/>
+        </w:numPr>
+        <w:rPr>
+          <w:rFonts w:ascii="Times New Roman" w:hAnsi="Times New Roman" w:cs="Times New Roman"/>
+          <w:sz w:val="28"/>
+          <w:szCs w:val="28"/>
+          <w:lang w:val="ru-RU"/>
+        </w:rPr>
+      </w:pPr>
+      <w:r>
+        <w:rPr>
+          <w:rFonts w:ascii="Times New Roman" w:hAnsi="Times New Roman" w:cs="Times New Roman"/>
+          <w:sz w:val="28"/>
+          <w:szCs w:val="28"/>
+          <w:lang w:val="ru-RU"/>
+        </w:rPr>
+        <w:t>Форма: возможность авторизованному пользователю создать пост</w:t>
+      </w:r>
+    </w:p>
+    <w:p>
+      <w:pPr>
+        <w:pStyle w:val="a3"/>
+        <w:numPr>
+          <w:ilvl w:val="1"/>
+          <w:numId w:val="2"/>
+        </w:numPr>
+        <w:rPr>
+          <w:rFonts w:ascii="Times New Roman" w:hAnsi="Times New Roman" w:cs="Times New Roman"/>
+          <w:sz w:val="28"/>
+          <w:szCs w:val="28"/>
+          <w:lang w:val="ru-RU"/>
+        </w:rPr>
+      </w:pPr>
+      <w:r>
+        <w:rPr>
+          <w:rFonts w:ascii="Times New Roman" w:hAnsi="Times New Roman" w:cs="Times New Roman"/>
+          <w:sz w:val="28"/>
+          <w:szCs w:val="28"/>
+          <w:lang w:val="ru-RU"/>
+        </w:rPr>
+        <w:t xml:space="preserve">По кнопочке </w:t>
+      </w:r>
+      <w:r>
+        <w:rPr>
+          <w:rFonts w:ascii="Times New Roman" w:hAnsi="Times New Roman" w:cs="Times New Roman"/>
+          <w:sz w:val="28"/>
+          <w:szCs w:val="28"/>
+        </w:rPr>
+        <w:t>submit</w:t>
+      </w:r>
+      <w:r>
+        <w:rPr>
+          <w:rFonts w:ascii="Times New Roman" w:hAnsi="Times New Roman" w:cs="Times New Roman"/>
+          <w:sz w:val="28"/>
+          <w:szCs w:val="28"/>
+          <w:lang w:val="ru-RU"/>
+        </w:rPr>
+        <w:t xml:space="preserve"> </w:t>
+      </w:r>
+      <w:r>
+        <w:rPr>
+          <w:rFonts w:ascii="Times New Roman" w:hAnsi="Times New Roman" w:cs="Times New Roman"/>
+          <w:sz w:val="28"/>
+          <w:szCs w:val="28"/>
+          <w:lang w:val="ru-RU"/>
+        </w:rPr>
+        <w:t xml:space="preserve">пользователь перенаправляется на </w:t>
+      </w:r>
+      <w:r>
+        <w:rPr>
+          <w:rFonts w:ascii="Times New Roman" w:hAnsi="Times New Roman" w:cs="Times New Roman"/>
+          <w:sz w:val="28"/>
+          <w:szCs w:val="28"/>
+          <w:lang w:val="ru-RU"/>
+        </w:rPr>
+        <w:t>/</w:t>
+      </w:r>
+      <w:r>
+        <w:rPr>
+          <w:rFonts w:ascii="Times New Roman" w:hAnsi="Times New Roman" w:cs="Times New Roman"/>
+          <w:sz w:val="28"/>
+          <w:szCs w:val="28"/>
+        </w:rPr>
+        <w:t>feed</w:t>
+      </w:r>
+    </w:p>
+    <w:p>
+      <w:pPr>
+        <w:pStyle w:val="a3"/>
+        <w:ind w:left="1440"/>
+        <w:rPr>
+          <w:rFonts w:ascii="Times New Roman" w:hAnsi="Times New Roman" w:cs="Times New Roman"/>
+          <w:sz w:val="28"/>
+          <w:szCs w:val="28"/>
+          <w:lang w:val="ru-RU"/>
+        </w:rPr>
+      </w:pPr>
+    </w:p>
+    <w:p>
+      <w:pPr>
+        <w:pStyle w:val="a3"/>
+        <w:numPr>
+          <w:ilvl w:val="0"/>
+          <w:numId w:val="2"/>
+        </w:numPr>
         <w:rPr>
           <w:rFonts w:ascii="Times New Roman" w:hAnsi="Times New Roman" w:cs="Times New Roman"/>
           <w:i/>
           <w:iCs/>
           <w:sz w:val="28"/>
           <w:szCs w:val="28"/>
-        </w:rPr>
-        <w:t xml:space="preserve"> (</w:t>
-      </w:r>
+          <w:lang w:val="ru-RU"/>
+        </w:rPr>
+      </w:pPr>
       <w:r>
         <w:rPr>
           <w:rFonts w:ascii="Times New Roman" w:hAnsi="Times New Roman" w:cs="Times New Roman"/>
@@ -550,7 +689,7 @@
           <w:szCs w:val="28"/>
           <w:lang w:val="ru-RU"/>
         </w:rPr>
-        <w:t>просмотр информации</w:t>
+        <w:t>Профиль пользователя</w:t>
       </w:r>
       <w:r>
         <w:rPr>
@@ -560,116 +699,9 @@
           <w:sz w:val="28"/>
           <w:szCs w:val="28"/>
         </w:rPr>
-        <w:t>)</w:t>
-      </w:r>
-    </w:p>
-    <w:p>
-      <w:pPr>
-        <w:pStyle w:val="a3"/>
-        <w:numPr>
-          <w:ilvl w:val="1"/>
-          <w:numId w:val="2"/>
-        </w:numPr>
-        <w:rPr>
-          <w:rFonts w:ascii="Times New Roman" w:hAnsi="Times New Roman" w:cs="Times New Roman"/>
-          <w:sz w:val="28"/>
-          <w:szCs w:val="28"/>
-          <w:lang w:val="ru-RU"/>
-        </w:rPr>
-      </w:pPr>
-      <w:r>
-        <w:rPr>
-          <w:rFonts w:ascii="Times New Roman" w:hAnsi="Times New Roman" w:cs="Times New Roman"/>
-          <w:sz w:val="28"/>
-          <w:szCs w:val="28"/>
-        </w:rPr>
-        <w:t>Controller: /home</w:t>
-      </w:r>
-    </w:p>
-    <w:p>
-      <w:pPr>
-        <w:pStyle w:val="a3"/>
-        <w:numPr>
-          <w:ilvl w:val="1"/>
-          <w:numId w:val="2"/>
-        </w:numPr>
-        <w:rPr>
-          <w:rFonts w:ascii="Times New Roman" w:hAnsi="Times New Roman" w:cs="Times New Roman"/>
-          <w:sz w:val="28"/>
-          <w:szCs w:val="28"/>
-          <w:lang w:val="ru-RU"/>
-        </w:rPr>
-      </w:pPr>
-      <w:r>
-        <w:rPr>
-          <w:rFonts w:ascii="Times New Roman" w:hAnsi="Times New Roman" w:cs="Times New Roman"/>
-          <w:sz w:val="28"/>
-          <w:szCs w:val="28"/>
-          <w:lang w:val="ru-RU"/>
-        </w:rPr>
-        <w:t>В</w:t>
-      </w:r>
-      <w:r>
-        <w:rPr>
-          <w:rFonts w:ascii="Times New Roman" w:hAnsi="Times New Roman" w:cs="Times New Roman"/>
-          <w:sz w:val="28"/>
-          <w:szCs w:val="28"/>
-          <w:lang w:val="ru-RU"/>
-        </w:rPr>
-        <w:t>озможность пользователю просматривать информацию о себе</w:t>
-      </w:r>
-      <w:r>
-        <w:rPr>
-          <w:rFonts w:ascii="Times New Roman" w:hAnsi="Times New Roman" w:cs="Times New Roman"/>
-          <w:sz w:val="28"/>
-          <w:szCs w:val="28"/>
-          <w:lang w:val="ru-RU"/>
-        </w:rPr>
-        <w:t>: образование, профессия, интересующие новостные темы (до 5), ФИО, возраст, индекс рискованности пользователя в отношении инвестиций</w:t>
-      </w:r>
-      <w:r>
-        <w:rPr>
-          <w:rFonts w:ascii="Times New Roman" w:hAnsi="Times New Roman" w:cs="Times New Roman"/>
-          <w:sz w:val="28"/>
-          <w:szCs w:val="28"/>
-          <w:lang w:val="ru-RU"/>
-        </w:rPr>
-        <w:t xml:space="preserve">. Также есть кнопка </w:t>
-      </w:r>
-      <w:r>
-        <w:rPr>
-          <w:rFonts w:ascii="Times New Roman" w:hAnsi="Times New Roman" w:cs="Times New Roman"/>
-          <w:sz w:val="28"/>
-          <w:szCs w:val="28"/>
-        </w:rPr>
-        <w:t>Edit</w:t>
-      </w:r>
-      <w:r>
-        <w:rPr>
-          <w:rFonts w:ascii="Times New Roman" w:hAnsi="Times New Roman" w:cs="Times New Roman"/>
-          <w:sz w:val="28"/>
-          <w:szCs w:val="28"/>
-          <w:lang w:val="ru-RU"/>
-        </w:rPr>
-        <w:t xml:space="preserve">, </w:t>
-      </w:r>
-      <w:r>
-        <w:rPr>
-          <w:rFonts w:ascii="Times New Roman" w:hAnsi="Times New Roman" w:cs="Times New Roman"/>
-          <w:sz w:val="28"/>
-          <w:szCs w:val="28"/>
-          <w:lang w:val="ru-RU"/>
-        </w:rPr>
-        <w:t>по которой происходит перенаправление пользователя на страницу редактирования</w:t>
-      </w:r>
-    </w:p>
-    <w:p>
-      <w:pPr>
-        <w:pStyle w:val="a3"/>
-        <w:numPr>
-          <w:ilvl w:val="0"/>
-          <w:numId w:val="2"/>
-        </w:numPr>
+        <w:t xml:space="preserve"> (</w:t>
+      </w:r>
+      <w:r>
         <w:rPr>
           <w:rFonts w:ascii="Times New Roman" w:hAnsi="Times New Roman" w:cs="Times New Roman"/>
           <w:i/>
@@ -678,7 +710,8 @@
           <w:szCs w:val="28"/>
           <w:lang w:val="ru-RU"/>
         </w:rPr>
-      </w:pPr>
+        <w:t>просмотр информации</w:t>
+      </w:r>
       <w:r>
         <w:rPr>
           <w:rFonts w:ascii="Times New Roman" w:hAnsi="Times New Roman" w:cs="Times New Roman"/>
@@ -686,9 +719,8 @@
           <w:iCs/>
           <w:sz w:val="28"/>
           <w:szCs w:val="28"/>
-          <w:lang w:val="ru-RU"/>
-        </w:rPr>
-        <w:t>Профиль пользователя (редактирование информации)</w:t>
+        </w:rPr>
+        <w:t>)</w:t>
       </w:r>
     </w:p>
     <w:p>
@@ -711,7 +743,7 @@
           <w:sz w:val="28"/>
           <w:szCs w:val="28"/>
         </w:rPr>
-        <w:t>Controller: /home/edit</w:t>
+        <w:t>Controller: /home</w:t>
       </w:r>
     </w:p>
     <w:p>
@@ -735,7 +767,16 @@
           <w:szCs w:val="28"/>
           <w:lang w:val="ru-RU"/>
         </w:rPr>
-        <w:t>Форма: возможность пользователю редактировать информацию о себе</w:t>
+        <w:t>В</w:t>
+      </w:r>
+      <w:r>
+        <w:rPr>
+          <w:rFonts w:ascii="Times New Roman" w:hAnsi="Times New Roman" w:cs="Times New Roman"/>
+          <w:sz w:val="28"/>
+          <w:szCs w:val="28"/>
+          <w:lang w:val="ru-RU"/>
+        </w:rPr>
+        <w:t>озможность пользователю просматривать информацию о себе</w:t>
       </w:r>
       <w:r>
         <w:rPr>
@@ -746,37 +787,22 @@
         </w:rPr>
         <w:t>: образование, профессия, интересующие новостные темы (до 5), ФИО, возраст, индекс рискованности пользователя в отношении инвестиций</w:t>
       </w:r>
-    </w:p>
-    <w:p>
-      <w:pPr>
-        <w:pStyle w:val="a3"/>
-        <w:numPr>
-          <w:ilvl w:val="1"/>
-          <w:numId w:val="2"/>
-        </w:numPr>
-        <w:rPr>
-          <w:rFonts w:ascii="Times New Roman" w:hAnsi="Times New Roman" w:cs="Times New Roman"/>
-          <w:sz w:val="28"/>
-          <w:szCs w:val="28"/>
-          <w:lang w:val="ru-RU"/>
-        </w:rPr>
-      </w:pPr>
-      <w:r>
-        <w:rPr>
-          <w:rFonts w:ascii="Times New Roman" w:hAnsi="Times New Roman" w:cs="Times New Roman"/>
-          <w:sz w:val="28"/>
-          <w:szCs w:val="28"/>
-          <w:lang w:val="ru-RU"/>
-        </w:rPr>
-        <w:t xml:space="preserve">Есть кнопка </w:t>
-      </w:r>
-      <w:r>
-        <w:rPr>
-          <w:rFonts w:ascii="Times New Roman" w:hAnsi="Times New Roman" w:cs="Times New Roman"/>
-          <w:sz w:val="28"/>
-          <w:szCs w:val="28"/>
-        </w:rPr>
-        <w:t>Save</w:t>
+      <w:r>
+        <w:rPr>
+          <w:rFonts w:ascii="Times New Roman" w:hAnsi="Times New Roman" w:cs="Times New Roman"/>
+          <w:sz w:val="28"/>
+          <w:szCs w:val="28"/>
+          <w:lang w:val="ru-RU"/>
+        </w:rPr>
+        <w:t xml:space="preserve">. Также есть кнопка </w:t>
+      </w:r>
+      <w:r>
+        <w:rPr>
+          <w:rFonts w:ascii="Times New Roman" w:hAnsi="Times New Roman" w:cs="Times New Roman"/>
+          <w:sz w:val="28"/>
+          <w:szCs w:val="28"/>
+        </w:rPr>
+        <w:t>Edit</w:t>
       </w:r>
       <w:r>
         <w:rPr>
@@ -794,8 +820,19 @@
           <w:szCs w:val="28"/>
           <w:lang w:val="ru-RU"/>
         </w:rPr>
-        <w:t>по которой происходит перенаправление пользователя на страницу просмотра информации</w:t>
-      </w:r>
+        <w:t>по которой происходит перенаправление пользователя на страницу редактирования</w:t>
+      </w:r>
+    </w:p>
+    <w:p>
+      <w:pPr>
+        <w:pStyle w:val="a3"/>
+        <w:rPr>
+          <w:rFonts w:ascii="Times New Roman" w:hAnsi="Times New Roman" w:cs="Times New Roman"/>
+          <w:sz w:val="28"/>
+          <w:szCs w:val="28"/>
+          <w:lang w:val="ru-RU"/>
+        </w:rPr>
+      </w:pPr>
     </w:p>
     <w:p>
       <w:pPr>
@@ -822,7 +859,141 @@
           <w:szCs w:val="28"/>
           <w:lang w:val="ru-RU"/>
         </w:rPr>
+        <w:t>Профиль пользователя (редактирование информации)</w:t>
+      </w:r>
+    </w:p>
+    <w:p>
+      <w:pPr>
+        <w:pStyle w:val="a3"/>
+        <w:numPr>
+          <w:ilvl w:val="1"/>
+          <w:numId w:val="2"/>
+        </w:numPr>
+        <w:rPr>
+          <w:rFonts w:ascii="Times New Roman" w:hAnsi="Times New Roman" w:cs="Times New Roman"/>
+          <w:sz w:val="28"/>
+          <w:szCs w:val="28"/>
+          <w:lang w:val="ru-RU"/>
+        </w:rPr>
+      </w:pPr>
+      <w:r>
+        <w:rPr>
+          <w:rFonts w:ascii="Times New Roman" w:hAnsi="Times New Roman" w:cs="Times New Roman"/>
+          <w:sz w:val="28"/>
+          <w:szCs w:val="28"/>
+        </w:rPr>
+        <w:t>Controller: /home/edit</w:t>
+      </w:r>
+    </w:p>
+    <w:p>
+      <w:pPr>
+        <w:pStyle w:val="a3"/>
+        <w:numPr>
+          <w:ilvl w:val="1"/>
+          <w:numId w:val="2"/>
+        </w:numPr>
+        <w:rPr>
+          <w:rFonts w:ascii="Times New Roman" w:hAnsi="Times New Roman" w:cs="Times New Roman"/>
+          <w:sz w:val="28"/>
+          <w:szCs w:val="28"/>
+          <w:lang w:val="ru-RU"/>
+        </w:rPr>
+      </w:pPr>
+      <w:r>
+        <w:rPr>
+          <w:rFonts w:ascii="Times New Roman" w:hAnsi="Times New Roman" w:cs="Times New Roman"/>
+          <w:sz w:val="28"/>
+          <w:szCs w:val="28"/>
+          <w:lang w:val="ru-RU"/>
+        </w:rPr>
         <w:lastRenderedPageBreak/>
+        <w:t>Форма: возможность пользователю редактировать информацию о себе</w:t>
+      </w:r>
+      <w:r>
+        <w:rPr>
+          <w:rFonts w:ascii="Times New Roman" w:hAnsi="Times New Roman" w:cs="Times New Roman"/>
+          <w:sz w:val="28"/>
+          <w:szCs w:val="28"/>
+          <w:lang w:val="ru-RU"/>
+        </w:rPr>
+        <w:t>: образование, профессия, интересующие новостные темы (до 5), ФИО, возраст, индекс рискованности пользователя в отношении инвестиций</w:t>
+      </w:r>
+    </w:p>
+    <w:p>
+      <w:pPr>
+        <w:pStyle w:val="a3"/>
+        <w:numPr>
+          <w:ilvl w:val="1"/>
+          <w:numId w:val="2"/>
+        </w:numPr>
+        <w:rPr>
+          <w:rFonts w:ascii="Times New Roman" w:hAnsi="Times New Roman" w:cs="Times New Roman"/>
+          <w:sz w:val="28"/>
+          <w:szCs w:val="28"/>
+          <w:lang w:val="ru-RU"/>
+        </w:rPr>
+      </w:pPr>
+      <w:r>
+        <w:rPr>
+          <w:rFonts w:ascii="Times New Roman" w:hAnsi="Times New Roman" w:cs="Times New Roman"/>
+          <w:sz w:val="28"/>
+          <w:szCs w:val="28"/>
+          <w:lang w:val="ru-RU"/>
+        </w:rPr>
+        <w:t xml:space="preserve">Есть кнопка </w:t>
+      </w:r>
+      <w:r>
+        <w:rPr>
+          <w:rFonts w:ascii="Times New Roman" w:hAnsi="Times New Roman" w:cs="Times New Roman"/>
+          <w:sz w:val="28"/>
+          <w:szCs w:val="28"/>
+        </w:rPr>
+        <w:t>Save</w:t>
+      </w:r>
+      <w:r>
+        <w:rPr>
+          <w:rFonts w:ascii="Times New Roman" w:hAnsi="Times New Roman" w:cs="Times New Roman"/>
+          <w:sz w:val="28"/>
+          <w:szCs w:val="28"/>
+          <w:lang w:val="ru-RU"/>
+        </w:rPr>
+        <w:t xml:space="preserve">, </w:t>
+      </w:r>
+      <w:r>
+        <w:rPr>
+          <w:rFonts w:ascii="Times New Roman" w:hAnsi="Times New Roman" w:cs="Times New Roman"/>
+          <w:sz w:val="28"/>
+          <w:szCs w:val="28"/>
+          <w:lang w:val="ru-RU"/>
+        </w:rPr>
+        <w:t>по которой происходит перенаправление пользователя на страницу просмотра информации</w:t>
+      </w:r>
+    </w:p>
+    <w:p>
+      <w:pPr>
+        <w:pStyle w:val="a3"/>
+        <w:numPr>
+          <w:ilvl w:val="0"/>
+          <w:numId w:val="2"/>
+        </w:numPr>
+        <w:rPr>
+          <w:rFonts w:ascii="Times New Roman" w:hAnsi="Times New Roman" w:cs="Times New Roman"/>
+          <w:i/>
+          <w:iCs/>
+          <w:sz w:val="28"/>
+          <w:szCs w:val="28"/>
+          <w:lang w:val="ru-RU"/>
+        </w:rPr>
+      </w:pPr>
+      <w:r>
+        <w:rPr>
+          <w:rFonts w:ascii="Times New Roman" w:hAnsi="Times New Roman" w:cs="Times New Roman"/>
+          <w:i/>
+          <w:iCs/>
+          <w:sz w:val="28"/>
+          <w:szCs w:val="28"/>
+          <w:lang w:val="ru-RU"/>
+        </w:rPr>
         <w:t>Страница предсказания курса биткоина на завтра</w:t>
       </w:r>
     </w:p>

</xml_diff>

<commit_message>
[add] forgot to add readme.md & updated db_model & pages description
</commit_message>
<xml_diff>
--- a/dev_basics_sem1.docx
+++ b/dev_basics_sem1.docx
@@ -465,7 +465,33 @@
           <w:szCs w:val="28"/>
           <w:lang w:val="ru-RU"/>
         </w:rPr>
-        <w:t>Содержание: публикации пользователей, их посты</w:t>
+        <w:t>Содержание: публикации пользователей</w:t>
+      </w:r>
+      <w:r>
+        <w:rPr>
+          <w:rFonts w:ascii="Times New Roman" w:hAnsi="Times New Roman" w:cs="Times New Roman"/>
+          <w:sz w:val="28"/>
+          <w:szCs w:val="28"/>
+          <w:lang w:val="ru-RU"/>
+        </w:rPr>
+        <w:t xml:space="preserve"> (с указанием авторства через </w:t>
+      </w:r>
+      <w:r>
+        <w:rPr>
+          <w:rFonts w:ascii="Times New Roman" w:hAnsi="Times New Roman" w:cs="Times New Roman"/>
+          <w:sz w:val="28"/>
+          <w:szCs w:val="28"/>
+        </w:rPr>
+        <w:t>login</w:t>
+      </w:r>
+      <w:r>
+        <w:rPr>
+          <w:rFonts w:ascii="Times New Roman" w:hAnsi="Times New Roman" w:cs="Times New Roman"/>
+          <w:sz w:val="28"/>
+          <w:szCs w:val="28"/>
+          <w:lang w:val="ru-RU"/>
+        </w:rPr>
+        <w:t xml:space="preserve"> и даты публикации) их посты</w:t>
       </w:r>
       <w:r>
         <w:rPr>
@@ -476,6 +502,15 @@
         </w:rPr>
         <w:t>, доступны всем пользователям</w:t>
       </w:r>
+      <w:r>
+        <w:rPr>
+          <w:rFonts w:ascii="Times New Roman" w:hAnsi="Times New Roman" w:cs="Times New Roman"/>
+          <w:sz w:val="28"/>
+          <w:szCs w:val="28"/>
+          <w:lang w:val="ru-RU"/>
+        </w:rPr>
+        <w:t>, для своих постов пользователю доступна кнопка редактирования</w:t>
+      </w:r>
     </w:p>
     <w:p>
       <w:pPr>
@@ -558,6 +593,170 @@
           <w:sz w:val="28"/>
           <w:szCs w:val="28"/>
         </w:rPr>
+        <w:t>Controller: /feed/</w:t>
+      </w:r>
+      <w:r>
+        <w:rPr>
+          <w:rFonts w:ascii="Times New Roman" w:hAnsi="Times New Roman" w:cs="Times New Roman"/>
+          <w:sz w:val="28"/>
+          <w:szCs w:val="28"/>
+        </w:rPr>
+        <w:t>create</w:t>
+      </w:r>
+    </w:p>
+    <w:p>
+      <w:pPr>
+        <w:pStyle w:val="a3"/>
+        <w:numPr>
+          <w:ilvl w:val="1"/>
+          <w:numId w:val="2"/>
+        </w:numPr>
+        <w:rPr>
+          <w:rFonts w:ascii="Times New Roman" w:hAnsi="Times New Roman" w:cs="Times New Roman"/>
+          <w:sz w:val="28"/>
+          <w:szCs w:val="28"/>
+          <w:lang w:val="ru-RU"/>
+        </w:rPr>
+      </w:pPr>
+      <w:r>
+        <w:rPr>
+          <w:rFonts w:ascii="Times New Roman" w:hAnsi="Times New Roman" w:cs="Times New Roman"/>
+          <w:sz w:val="28"/>
+          <w:szCs w:val="28"/>
+          <w:lang w:val="ru-RU"/>
+        </w:rPr>
+        <w:t>Форма: возможность авторизованному пользователю создать пост</w:t>
+      </w:r>
+    </w:p>
+    <w:p>
+      <w:pPr>
+        <w:pStyle w:val="a3"/>
+        <w:numPr>
+          <w:ilvl w:val="1"/>
+          <w:numId w:val="2"/>
+        </w:numPr>
+        <w:rPr>
+          <w:rFonts w:ascii="Times New Roman" w:hAnsi="Times New Roman" w:cs="Times New Roman"/>
+          <w:sz w:val="28"/>
+          <w:szCs w:val="28"/>
+          <w:lang w:val="ru-RU"/>
+        </w:rPr>
+      </w:pPr>
+      <w:r>
+        <w:rPr>
+          <w:rFonts w:ascii="Times New Roman" w:hAnsi="Times New Roman" w:cs="Times New Roman"/>
+          <w:sz w:val="28"/>
+          <w:szCs w:val="28"/>
+          <w:lang w:val="ru-RU"/>
+        </w:rPr>
+        <w:t xml:space="preserve">По кнопочке </w:t>
+      </w:r>
+      <w:r>
+        <w:rPr>
+          <w:rFonts w:ascii="Times New Roman" w:hAnsi="Times New Roman" w:cs="Times New Roman"/>
+          <w:sz w:val="28"/>
+          <w:szCs w:val="28"/>
+        </w:rPr>
+        <w:t>submit</w:t>
+      </w:r>
+      <w:r>
+        <w:rPr>
+          <w:rFonts w:ascii="Times New Roman" w:hAnsi="Times New Roman" w:cs="Times New Roman"/>
+          <w:sz w:val="28"/>
+          <w:szCs w:val="28"/>
+          <w:lang w:val="ru-RU"/>
+        </w:rPr>
+        <w:t xml:space="preserve"> </w:t>
+      </w:r>
+      <w:r>
+        <w:rPr>
+          <w:rFonts w:ascii="Times New Roman" w:hAnsi="Times New Roman" w:cs="Times New Roman"/>
+          <w:sz w:val="28"/>
+          <w:szCs w:val="28"/>
+          <w:lang w:val="ru-RU"/>
+        </w:rPr>
+        <w:t xml:space="preserve">пользователь перенаправляется на </w:t>
+      </w:r>
+      <w:r>
+        <w:rPr>
+          <w:rFonts w:ascii="Times New Roman" w:hAnsi="Times New Roman" w:cs="Times New Roman"/>
+          <w:sz w:val="28"/>
+          <w:szCs w:val="28"/>
+          <w:lang w:val="ru-RU"/>
+        </w:rPr>
+        <w:t>/</w:t>
+      </w:r>
+      <w:r>
+        <w:rPr>
+          <w:rFonts w:ascii="Times New Roman" w:hAnsi="Times New Roman" w:cs="Times New Roman"/>
+          <w:sz w:val="28"/>
+          <w:szCs w:val="28"/>
+        </w:rPr>
+        <w:t>feed</w:t>
+      </w:r>
+    </w:p>
+    <w:p>
+      <w:pPr>
+        <w:pStyle w:val="a3"/>
+        <w:ind w:left="1440"/>
+        <w:rPr>
+          <w:rFonts w:ascii="Times New Roman" w:hAnsi="Times New Roman" w:cs="Times New Roman"/>
+          <w:sz w:val="28"/>
+          <w:szCs w:val="28"/>
+          <w:lang w:val="ru-RU"/>
+        </w:rPr>
+      </w:pPr>
+    </w:p>
+    <w:p>
+      <w:pPr>
+        <w:pStyle w:val="a3"/>
+        <w:numPr>
+          <w:ilvl w:val="0"/>
+          <w:numId w:val="2"/>
+        </w:numPr>
+        <w:rPr>
+          <w:rFonts w:ascii="Times New Roman" w:hAnsi="Times New Roman" w:cs="Times New Roman"/>
+          <w:i/>
+          <w:iCs/>
+          <w:sz w:val="28"/>
+          <w:szCs w:val="28"/>
+          <w:lang w:val="ru-RU"/>
+        </w:rPr>
+      </w:pPr>
+      <w:r>
+        <w:rPr>
+          <w:rFonts w:ascii="Times New Roman" w:hAnsi="Times New Roman" w:cs="Times New Roman"/>
+          <w:i/>
+          <w:iCs/>
+          <w:sz w:val="28"/>
+          <w:szCs w:val="28"/>
+          <w:lang w:val="ru-RU"/>
+        </w:rPr>
+        <w:t>Главная (страница редактирования публикации)</w:t>
+      </w:r>
+    </w:p>
+    <w:p>
+      <w:pPr>
+        <w:pStyle w:val="a3"/>
+        <w:numPr>
+          <w:ilvl w:val="1"/>
+          <w:numId w:val="2"/>
+        </w:numPr>
+        <w:rPr>
+          <w:rFonts w:ascii="Times New Roman" w:hAnsi="Times New Roman" w:cs="Times New Roman"/>
+          <w:i/>
+          <w:iCs/>
+          <w:sz w:val="28"/>
+          <w:szCs w:val="28"/>
+          <w:lang w:val="ru-RU"/>
+        </w:rPr>
+      </w:pPr>
+      <w:r>
+        <w:rPr>
+          <w:rFonts w:ascii="Times New Roman" w:hAnsi="Times New Roman" w:cs="Times New Roman"/>
+          <w:sz w:val="28"/>
+          <w:szCs w:val="28"/>
+        </w:rPr>
         <w:t>Controller: /feed/edit</w:t>
       </w:r>
     </w:p>
@@ -570,30 +769,34 @@
         </w:numPr>
         <w:rPr>
           <w:rFonts w:ascii="Times New Roman" w:hAnsi="Times New Roman" w:cs="Times New Roman"/>
-          <w:sz w:val="28"/>
-          <w:szCs w:val="28"/>
-          <w:lang w:val="ru-RU"/>
-        </w:rPr>
-      </w:pPr>
-      <w:r>
-        <w:rPr>
-          <w:rFonts w:ascii="Times New Roman" w:hAnsi="Times New Roman" w:cs="Times New Roman"/>
-          <w:sz w:val="28"/>
-          <w:szCs w:val="28"/>
-          <w:lang w:val="ru-RU"/>
-        </w:rPr>
-        <w:t>Форма: возможность авторизованному пользователю создать пост</w:t>
-      </w:r>
-    </w:p>
-    <w:p>
-      <w:pPr>
-        <w:pStyle w:val="a3"/>
-        <w:numPr>
-          <w:ilvl w:val="1"/>
-          <w:numId w:val="2"/>
-        </w:numPr>
-        <w:rPr>
-          <w:rFonts w:ascii="Times New Roman" w:hAnsi="Times New Roman" w:cs="Times New Roman"/>
+          <w:i/>
+          <w:iCs/>
+          <w:sz w:val="28"/>
+          <w:szCs w:val="28"/>
+          <w:lang w:val="ru-RU"/>
+        </w:rPr>
+      </w:pPr>
+      <w:r>
+        <w:rPr>
+          <w:rFonts w:ascii="Times New Roman" w:hAnsi="Times New Roman" w:cs="Times New Roman"/>
+          <w:sz w:val="28"/>
+          <w:szCs w:val="28"/>
+          <w:lang w:val="ru-RU"/>
+        </w:rPr>
+        <w:t>Форма: возможность авторизованному пользователю отредактировать свой (и только свой!) пост</w:t>
+      </w:r>
+    </w:p>
+    <w:p>
+      <w:pPr>
+        <w:pStyle w:val="a3"/>
+        <w:numPr>
+          <w:ilvl w:val="1"/>
+          <w:numId w:val="2"/>
+        </w:numPr>
+        <w:rPr>
+          <w:rFonts w:ascii="Times New Roman" w:hAnsi="Times New Roman" w:cs="Times New Roman"/>
+          <w:i/>
+          <w:iCs/>
           <w:sz w:val="28"/>
           <w:szCs w:val="28"/>
           <w:lang w:val="ru-RU"/>
@@ -614,7 +817,7 @@
           <w:sz w:val="28"/>
           <w:szCs w:val="28"/>
         </w:rPr>
-        <w:t>submit</w:t>
+        <w:t>edit</w:t>
       </w:r>
       <w:r>
         <w:rPr>
@@ -767,6 +970,7 @@
           <w:szCs w:val="28"/>
           <w:lang w:val="ru-RU"/>
         </w:rPr>
+        <w:lastRenderedPageBreak/>
         <w:t>В</w:t>
       </w:r>
       <w:r>
@@ -785,24 +989,295 @@
           <w:szCs w:val="28"/>
           <w:lang w:val="ru-RU"/>
         </w:rPr>
+        <w:t xml:space="preserve">: образование, профессия, интересующие новостные темы (до 5), ФИО, возраст, индекс рискованности пользователя в отношении инвестиций. Также есть кнопка </w:t>
+      </w:r>
+      <w:r>
+        <w:rPr>
+          <w:rFonts w:ascii="Times New Roman" w:hAnsi="Times New Roman" w:cs="Times New Roman"/>
+          <w:sz w:val="28"/>
+          <w:szCs w:val="28"/>
+        </w:rPr>
+        <w:t>Edit</w:t>
+      </w:r>
+      <w:r>
+        <w:rPr>
+          <w:rFonts w:ascii="Times New Roman" w:hAnsi="Times New Roman" w:cs="Times New Roman"/>
+          <w:sz w:val="28"/>
+          <w:szCs w:val="28"/>
+          <w:lang w:val="ru-RU"/>
+        </w:rPr>
+        <w:t xml:space="preserve">, </w:t>
+      </w:r>
+      <w:r>
+        <w:rPr>
+          <w:rFonts w:ascii="Times New Roman" w:hAnsi="Times New Roman" w:cs="Times New Roman"/>
+          <w:sz w:val="28"/>
+          <w:szCs w:val="28"/>
+          <w:lang w:val="ru-RU"/>
+        </w:rPr>
+        <w:t>по которой происходит перенаправление пользователя на страницу редактирования</w:t>
+      </w:r>
+    </w:p>
+    <w:p>
+      <w:pPr>
+        <w:pStyle w:val="a3"/>
+        <w:numPr>
+          <w:ilvl w:val="1"/>
+          <w:numId w:val="2"/>
+        </w:numPr>
+        <w:rPr>
+          <w:rFonts w:ascii="Times New Roman" w:hAnsi="Times New Roman" w:cs="Times New Roman"/>
+          <w:sz w:val="28"/>
+          <w:szCs w:val="28"/>
+          <w:lang w:val="ru-RU"/>
+        </w:rPr>
+      </w:pPr>
+      <w:r>
+        <w:rPr>
+          <w:rFonts w:ascii="Times New Roman" w:hAnsi="Times New Roman" w:cs="Times New Roman"/>
+          <w:sz w:val="28"/>
+          <w:szCs w:val="28"/>
+          <w:lang w:val="ru-RU"/>
+        </w:rPr>
+        <w:t xml:space="preserve">Можно переходить на страницы других пользователей по </w:t>
+      </w:r>
+      <w:r>
+        <w:rPr>
+          <w:rFonts w:ascii="Times New Roman" w:hAnsi="Times New Roman" w:cs="Times New Roman"/>
+          <w:sz w:val="28"/>
+          <w:szCs w:val="28"/>
+          <w:lang w:val="ru-RU"/>
+        </w:rPr>
+        <w:t>/</w:t>
+      </w:r>
+      <w:r>
+        <w:rPr>
+          <w:rFonts w:ascii="Times New Roman" w:hAnsi="Times New Roman" w:cs="Times New Roman"/>
+          <w:sz w:val="28"/>
+          <w:szCs w:val="28"/>
+        </w:rPr>
+        <w:t>home</w:t>
+      </w:r>
+      <w:r>
+        <w:rPr>
+          <w:rFonts w:ascii="Times New Roman" w:hAnsi="Times New Roman" w:cs="Times New Roman"/>
+          <w:sz w:val="28"/>
+          <w:szCs w:val="28"/>
+          <w:lang w:val="ru-RU"/>
+        </w:rPr>
+        <w:t>/</w:t>
+      </w:r>
+      <w:r>
+        <w:rPr>
+          <w:rFonts w:ascii="Times New Roman" w:hAnsi="Times New Roman" w:cs="Times New Roman"/>
+          <w:i/>
+          <w:iCs/>
+          <w:sz w:val="28"/>
+          <w:szCs w:val="28"/>
+          <w:lang w:val="ru-RU"/>
+        </w:rPr>
+        <w:t>{</w:t>
+      </w:r>
+      <w:r>
+        <w:rPr>
+          <w:rFonts w:ascii="Times New Roman" w:hAnsi="Times New Roman" w:cs="Times New Roman"/>
+          <w:i/>
+          <w:iCs/>
+          <w:sz w:val="28"/>
+          <w:szCs w:val="28"/>
+        </w:rPr>
+        <w:t>login</w:t>
+      </w:r>
+      <w:r>
+        <w:rPr>
+          <w:rFonts w:ascii="Times New Roman" w:hAnsi="Times New Roman" w:cs="Times New Roman"/>
+          <w:i/>
+          <w:iCs/>
+          <w:sz w:val="28"/>
+          <w:szCs w:val="28"/>
+          <w:lang w:val="ru-RU"/>
+        </w:rPr>
+        <w:t>}</w:t>
+      </w:r>
+      <w:r>
+        <w:rPr>
+          <w:rFonts w:ascii="Times New Roman" w:hAnsi="Times New Roman" w:cs="Times New Roman"/>
+          <w:sz w:val="28"/>
+          <w:szCs w:val="28"/>
+          <w:lang w:val="ru-RU"/>
+        </w:rPr>
+        <w:t xml:space="preserve">, </w:t>
+      </w:r>
+      <w:r>
+        <w:rPr>
+          <w:rFonts w:ascii="Times New Roman" w:hAnsi="Times New Roman" w:cs="Times New Roman"/>
+          <w:sz w:val="28"/>
+          <w:szCs w:val="28"/>
+          <w:lang w:val="ru-RU"/>
+        </w:rPr>
+        <w:t xml:space="preserve">где </w:t>
+      </w:r>
+      <w:r>
+        <w:rPr>
+          <w:rFonts w:ascii="Times New Roman" w:hAnsi="Times New Roman" w:cs="Times New Roman"/>
+          <w:sz w:val="28"/>
+          <w:szCs w:val="28"/>
+          <w:lang w:val="ru-RU"/>
+        </w:rPr>
+        <w:t>{</w:t>
+      </w:r>
+      <w:r>
+        <w:rPr>
+          <w:rFonts w:ascii="Times New Roman" w:hAnsi="Times New Roman" w:cs="Times New Roman"/>
+          <w:sz w:val="28"/>
+          <w:szCs w:val="28"/>
+        </w:rPr>
+        <w:t>login</w:t>
+      </w:r>
+      <w:r>
+        <w:rPr>
+          <w:rFonts w:ascii="Times New Roman" w:hAnsi="Times New Roman" w:cs="Times New Roman"/>
+          <w:sz w:val="28"/>
+          <w:szCs w:val="28"/>
+          <w:lang w:val="ru-RU"/>
+        </w:rPr>
+        <w:t>} –</w:t>
+      </w:r>
+      <w:r>
+        <w:rPr>
+          <w:rFonts w:ascii="Times New Roman" w:hAnsi="Times New Roman" w:cs="Times New Roman"/>
+          <w:sz w:val="28"/>
+          <w:szCs w:val="28"/>
+          <w:lang w:val="ru-RU"/>
+        </w:rPr>
+        <w:t xml:space="preserve"> логин пользователя, страницу которого мы хотим найти</w:t>
+      </w:r>
+    </w:p>
+    <w:p>
+      <w:pPr>
+        <w:pStyle w:val="a3"/>
+        <w:rPr>
+          <w:rFonts w:ascii="Times New Roman" w:hAnsi="Times New Roman" w:cs="Times New Roman"/>
+          <w:sz w:val="28"/>
+          <w:szCs w:val="28"/>
+          <w:lang w:val="ru-RU"/>
+        </w:rPr>
+      </w:pPr>
+    </w:p>
+    <w:p>
+      <w:pPr>
+        <w:pStyle w:val="a3"/>
+        <w:numPr>
+          <w:ilvl w:val="0"/>
+          <w:numId w:val="2"/>
+        </w:numPr>
+        <w:rPr>
+          <w:rFonts w:ascii="Times New Roman" w:hAnsi="Times New Roman" w:cs="Times New Roman"/>
+          <w:i/>
+          <w:iCs/>
+          <w:sz w:val="28"/>
+          <w:szCs w:val="28"/>
+          <w:lang w:val="ru-RU"/>
+        </w:rPr>
+      </w:pPr>
+      <w:r>
+        <w:rPr>
+          <w:rFonts w:ascii="Times New Roman" w:hAnsi="Times New Roman" w:cs="Times New Roman"/>
+          <w:i/>
+          <w:iCs/>
+          <w:sz w:val="28"/>
+          <w:szCs w:val="28"/>
+          <w:lang w:val="ru-RU"/>
+        </w:rPr>
+        <w:t>Профиль пользователя (редактирование информации)</w:t>
+      </w:r>
+    </w:p>
+    <w:p>
+      <w:pPr>
+        <w:pStyle w:val="a3"/>
+        <w:numPr>
+          <w:ilvl w:val="1"/>
+          <w:numId w:val="2"/>
+        </w:numPr>
+        <w:rPr>
+          <w:rFonts w:ascii="Times New Roman" w:hAnsi="Times New Roman" w:cs="Times New Roman"/>
+          <w:sz w:val="28"/>
+          <w:szCs w:val="28"/>
+          <w:lang w:val="ru-RU"/>
+        </w:rPr>
+      </w:pPr>
+      <w:r>
+        <w:rPr>
+          <w:rFonts w:ascii="Times New Roman" w:hAnsi="Times New Roman" w:cs="Times New Roman"/>
+          <w:sz w:val="28"/>
+          <w:szCs w:val="28"/>
+        </w:rPr>
+        <w:t>Controller: /home/edit</w:t>
+      </w:r>
+    </w:p>
+    <w:p>
+      <w:pPr>
+        <w:pStyle w:val="a3"/>
+        <w:numPr>
+          <w:ilvl w:val="1"/>
+          <w:numId w:val="2"/>
+        </w:numPr>
+        <w:rPr>
+          <w:rFonts w:ascii="Times New Roman" w:hAnsi="Times New Roman" w:cs="Times New Roman"/>
+          <w:sz w:val="28"/>
+          <w:szCs w:val="28"/>
+          <w:lang w:val="ru-RU"/>
+        </w:rPr>
+      </w:pPr>
+      <w:r>
+        <w:rPr>
+          <w:rFonts w:ascii="Times New Roman" w:hAnsi="Times New Roman" w:cs="Times New Roman"/>
+          <w:sz w:val="28"/>
+          <w:szCs w:val="28"/>
+          <w:lang w:val="ru-RU"/>
+        </w:rPr>
+        <w:t>Форма: возможность пользователю редактировать информацию о себе</w:t>
+      </w:r>
+      <w:r>
+        <w:rPr>
+          <w:rFonts w:ascii="Times New Roman" w:hAnsi="Times New Roman" w:cs="Times New Roman"/>
+          <w:sz w:val="28"/>
+          <w:szCs w:val="28"/>
+          <w:lang w:val="ru-RU"/>
+        </w:rPr>
         <w:t>: образование, профессия, интересующие новостные темы (до 5), ФИО, возраст, индекс рискованности пользователя в отношении инвестиций</w:t>
       </w:r>
-      <w:r>
-        <w:rPr>
-          <w:rFonts w:ascii="Times New Roman" w:hAnsi="Times New Roman" w:cs="Times New Roman"/>
-          <w:sz w:val="28"/>
-          <w:szCs w:val="28"/>
-          <w:lang w:val="ru-RU"/>
-        </w:rPr>
-        <w:t xml:space="preserve">. Также есть кнопка </w:t>
-      </w:r>
-      <w:r>
-        <w:rPr>
-          <w:rFonts w:ascii="Times New Roman" w:hAnsi="Times New Roman" w:cs="Times New Roman"/>
-          <w:sz w:val="28"/>
-          <w:szCs w:val="28"/>
-        </w:rPr>
-        <w:t>Edit</w:t>
+    </w:p>
+    <w:p>
+      <w:pPr>
+        <w:pStyle w:val="a3"/>
+        <w:numPr>
+          <w:ilvl w:val="1"/>
+          <w:numId w:val="2"/>
+        </w:numPr>
+        <w:rPr>
+          <w:rFonts w:ascii="Times New Roman" w:hAnsi="Times New Roman" w:cs="Times New Roman"/>
+          <w:sz w:val="28"/>
+          <w:szCs w:val="28"/>
+          <w:lang w:val="ru-RU"/>
+        </w:rPr>
+      </w:pPr>
+      <w:r>
+        <w:rPr>
+          <w:rFonts w:ascii="Times New Roman" w:hAnsi="Times New Roman" w:cs="Times New Roman"/>
+          <w:sz w:val="28"/>
+          <w:szCs w:val="28"/>
+          <w:lang w:val="ru-RU"/>
+        </w:rPr>
+        <w:t xml:space="preserve">Есть кнопка </w:t>
+      </w:r>
+      <w:r>
+        <w:rPr>
+          <w:rFonts w:ascii="Times New Roman" w:hAnsi="Times New Roman" w:cs="Times New Roman"/>
+          <w:sz w:val="28"/>
+          <w:szCs w:val="28"/>
+        </w:rPr>
+        <w:t>Save</w:t>
       </w:r>
       <w:r>
         <w:rPr>
@@ -820,7 +1295,7 @@
           <w:szCs w:val="28"/>
           <w:lang w:val="ru-RU"/>
         </w:rPr>
-        <w:t>по которой происходит перенаправление пользователя на страницу редактирования</w:t>
+        <w:t>по которой происходит перенаправление пользователя на страницу просмотра информации</w:t>
       </w:r>
     </w:p>
     <w:p>
@@ -859,114 +1334,163 @@
           <w:szCs w:val="28"/>
           <w:lang w:val="ru-RU"/>
         </w:rPr>
-        <w:t>Профиль пользователя (редактирование информации)</w:t>
-      </w:r>
-    </w:p>
-    <w:p>
-      <w:pPr>
-        <w:pStyle w:val="a3"/>
-        <w:numPr>
-          <w:ilvl w:val="1"/>
-          <w:numId w:val="2"/>
-        </w:numPr>
-        <w:rPr>
-          <w:rFonts w:ascii="Times New Roman" w:hAnsi="Times New Roman" w:cs="Times New Roman"/>
-          <w:sz w:val="28"/>
-          <w:szCs w:val="28"/>
-          <w:lang w:val="ru-RU"/>
-        </w:rPr>
-      </w:pPr>
-      <w:r>
-        <w:rPr>
-          <w:rFonts w:ascii="Times New Roman" w:hAnsi="Times New Roman" w:cs="Times New Roman"/>
-          <w:sz w:val="28"/>
-          <w:szCs w:val="28"/>
-        </w:rPr>
-        <w:t>Controller: /home/edit</w:t>
-      </w:r>
-    </w:p>
-    <w:p>
-      <w:pPr>
-        <w:pStyle w:val="a3"/>
-        <w:numPr>
-          <w:ilvl w:val="1"/>
-          <w:numId w:val="2"/>
-        </w:numPr>
-        <w:rPr>
-          <w:rFonts w:ascii="Times New Roman" w:hAnsi="Times New Roman" w:cs="Times New Roman"/>
-          <w:sz w:val="28"/>
-          <w:szCs w:val="28"/>
-          <w:lang w:val="ru-RU"/>
-        </w:rPr>
-      </w:pPr>
-      <w:r>
-        <w:rPr>
-          <w:rFonts w:ascii="Times New Roman" w:hAnsi="Times New Roman" w:cs="Times New Roman"/>
-          <w:sz w:val="28"/>
-          <w:szCs w:val="28"/>
-          <w:lang w:val="ru-RU"/>
-        </w:rPr>
-        <w:lastRenderedPageBreak/>
-        <w:t>Форма: возможность пользователю редактировать информацию о себе</w:t>
-      </w:r>
-      <w:r>
-        <w:rPr>
-          <w:rFonts w:ascii="Times New Roman" w:hAnsi="Times New Roman" w:cs="Times New Roman"/>
-          <w:sz w:val="28"/>
-          <w:szCs w:val="28"/>
-          <w:lang w:val="ru-RU"/>
-        </w:rPr>
-        <w:t>: образование, профессия, интересующие новостные темы (до 5), ФИО, возраст, индекс рискованности пользователя в отношении инвестиций</w:t>
-      </w:r>
-    </w:p>
-    <w:p>
-      <w:pPr>
-        <w:pStyle w:val="a3"/>
-        <w:numPr>
-          <w:ilvl w:val="1"/>
-          <w:numId w:val="2"/>
-        </w:numPr>
-        <w:rPr>
-          <w:rFonts w:ascii="Times New Roman" w:hAnsi="Times New Roman" w:cs="Times New Roman"/>
-          <w:sz w:val="28"/>
-          <w:szCs w:val="28"/>
-          <w:lang w:val="ru-RU"/>
-        </w:rPr>
-      </w:pPr>
-      <w:r>
-        <w:rPr>
-          <w:rFonts w:ascii="Times New Roman" w:hAnsi="Times New Roman" w:cs="Times New Roman"/>
-          <w:sz w:val="28"/>
-          <w:szCs w:val="28"/>
-          <w:lang w:val="ru-RU"/>
-        </w:rPr>
-        <w:t xml:space="preserve">Есть кнопка </w:t>
-      </w:r>
-      <w:r>
-        <w:rPr>
-          <w:rFonts w:ascii="Times New Roman" w:hAnsi="Times New Roman" w:cs="Times New Roman"/>
-          <w:sz w:val="28"/>
-          <w:szCs w:val="28"/>
-        </w:rPr>
-        <w:t>Save</w:t>
-      </w:r>
-      <w:r>
-        <w:rPr>
-          <w:rFonts w:ascii="Times New Roman" w:hAnsi="Times New Roman" w:cs="Times New Roman"/>
-          <w:sz w:val="28"/>
-          <w:szCs w:val="28"/>
-          <w:lang w:val="ru-RU"/>
-        </w:rPr>
-        <w:t xml:space="preserve">, </w:t>
-      </w:r>
-      <w:r>
-        <w:rPr>
-          <w:rFonts w:ascii="Times New Roman" w:hAnsi="Times New Roman" w:cs="Times New Roman"/>
-          <w:sz w:val="28"/>
-          <w:szCs w:val="28"/>
-          <w:lang w:val="ru-RU"/>
-        </w:rPr>
-        <w:t>по которой происходит перенаправление пользователя на страницу просмотра информации</w:t>
+        <w:t>Новости</w:t>
+      </w:r>
+    </w:p>
+    <w:p>
+      <w:pPr>
+        <w:pStyle w:val="a3"/>
+        <w:numPr>
+          <w:ilvl w:val="1"/>
+          <w:numId w:val="2"/>
+        </w:numPr>
+        <w:spacing w:line="256" w:lineRule="auto"/>
+        <w:rPr>
+          <w:rFonts w:ascii="Times New Roman" w:hAnsi="Times New Roman" w:cs="Times New Roman"/>
+          <w:sz w:val="28"/>
+          <w:szCs w:val="28"/>
+          <w:lang w:val="ru-RU"/>
+        </w:rPr>
+      </w:pPr>
+      <w:r>
+        <w:rPr>
+          <w:rFonts w:ascii="Times New Roman" w:hAnsi="Times New Roman" w:cs="Times New Roman"/>
+          <w:sz w:val="28"/>
+          <w:szCs w:val="28"/>
+        </w:rPr>
+        <w:t>Controller: /news</w:t>
+      </w:r>
+    </w:p>
+    <w:p>
+      <w:pPr>
+        <w:pStyle w:val="a3"/>
+        <w:numPr>
+          <w:ilvl w:val="1"/>
+          <w:numId w:val="2"/>
+        </w:numPr>
+        <w:spacing w:line="256" w:lineRule="auto"/>
+        <w:rPr>
+          <w:rFonts w:ascii="Times New Roman" w:hAnsi="Times New Roman" w:cs="Times New Roman"/>
+          <w:i/>
+          <w:iCs/>
+          <w:sz w:val="28"/>
+          <w:szCs w:val="28"/>
+          <w:lang w:val="ru-RU"/>
+        </w:rPr>
+      </w:pPr>
+      <w:r>
+        <w:rPr>
+          <w:rFonts w:ascii="Times New Roman" w:hAnsi="Times New Roman" w:cs="Times New Roman"/>
+          <w:sz w:val="28"/>
+          <w:szCs w:val="28"/>
+          <w:lang w:val="ru-RU"/>
+        </w:rPr>
+        <w:t xml:space="preserve">Описание: новости экономики, публикуемые </w:t>
+      </w:r>
+      <w:r>
+        <w:rPr>
+          <w:rFonts w:ascii="Times New Roman" w:hAnsi="Times New Roman" w:cs="Times New Roman"/>
+          <w:sz w:val="28"/>
+          <w:szCs w:val="28"/>
+          <w:lang w:val="ru-RU"/>
+        </w:rPr>
+        <w:t>админами</w:t>
+      </w:r>
+      <w:r>
+        <w:rPr>
+          <w:rFonts w:ascii="Times New Roman" w:hAnsi="Times New Roman" w:cs="Times New Roman"/>
+          <w:sz w:val="28"/>
+          <w:szCs w:val="28"/>
+          <w:lang w:val="ru-RU"/>
+        </w:rPr>
+        <w:t xml:space="preserve"> сайта, у пользователей есть доступ только на просмотр этих постов; у каждой новости есть список тем, к которым она относится; у авторизованных пользователей есть возможность фильтровать новости только по темам, которые они считают интересными (которые они указали в профиле)</w:t>
+      </w:r>
+      <w:r>
+        <w:rPr>
+          <w:rFonts w:ascii="Times New Roman" w:hAnsi="Times New Roman" w:cs="Times New Roman"/>
+          <w:sz w:val="28"/>
+          <w:szCs w:val="28"/>
+          <w:lang w:val="ru-RU"/>
+        </w:rPr>
+        <w:t xml:space="preserve"> – делается с помощью </w:t>
+      </w:r>
+      <w:r>
+        <w:rPr>
+          <w:rFonts w:ascii="Times New Roman" w:hAnsi="Times New Roman" w:cs="Times New Roman"/>
+          <w:sz w:val="28"/>
+          <w:szCs w:val="28"/>
+        </w:rPr>
+        <w:t>ajax</w:t>
+      </w:r>
+    </w:p>
+    <w:p>
+      <w:pPr>
+        <w:pStyle w:val="a3"/>
+        <w:numPr>
+          <w:ilvl w:val="1"/>
+          <w:numId w:val="2"/>
+        </w:numPr>
+        <w:spacing w:line="256" w:lineRule="auto"/>
+        <w:rPr>
+          <w:rFonts w:ascii="Times New Roman" w:hAnsi="Times New Roman" w:cs="Times New Roman"/>
+          <w:i/>
+          <w:iCs/>
+          <w:sz w:val="28"/>
+          <w:szCs w:val="28"/>
+          <w:lang w:val="ru-RU"/>
+        </w:rPr>
+      </w:pPr>
+      <w:r>
+        <w:rPr>
+          <w:rFonts w:ascii="Times New Roman" w:hAnsi="Times New Roman" w:cs="Times New Roman"/>
+          <w:sz w:val="28"/>
+          <w:szCs w:val="28"/>
+          <w:lang w:val="ru-RU"/>
+        </w:rPr>
+        <w:t xml:space="preserve">У админов сайта есть возможность создать пост с новостью по </w:t>
+      </w:r>
+      <w:r>
+        <w:rPr>
+          <w:rFonts w:ascii="Times New Roman" w:hAnsi="Times New Roman" w:cs="Times New Roman"/>
+          <w:sz w:val="28"/>
+          <w:szCs w:val="28"/>
+          <w:lang w:val="ru-RU"/>
+        </w:rPr>
+        <w:t>/</w:t>
+      </w:r>
+      <w:r>
+        <w:rPr>
+          <w:rFonts w:ascii="Times New Roman" w:hAnsi="Times New Roman" w:cs="Times New Roman"/>
+          <w:sz w:val="28"/>
+          <w:szCs w:val="28"/>
+        </w:rPr>
+        <w:t>news</w:t>
+      </w:r>
+      <w:r>
+        <w:rPr>
+          <w:rFonts w:ascii="Times New Roman" w:hAnsi="Times New Roman" w:cs="Times New Roman"/>
+          <w:sz w:val="28"/>
+          <w:szCs w:val="28"/>
+          <w:lang w:val="ru-RU"/>
+        </w:rPr>
+        <w:t>/</w:t>
+      </w:r>
+      <w:r>
+        <w:rPr>
+          <w:rFonts w:ascii="Times New Roman" w:hAnsi="Times New Roman" w:cs="Times New Roman"/>
+          <w:sz w:val="28"/>
+          <w:szCs w:val="28"/>
+        </w:rPr>
+        <w:t>create</w:t>
+      </w:r>
+      <w:r>
+        <w:rPr>
+          <w:rFonts w:ascii="Times New Roman" w:hAnsi="Times New Roman" w:cs="Times New Roman"/>
+          <w:sz w:val="28"/>
+          <w:szCs w:val="28"/>
+          <w:lang w:val="ru-RU"/>
+        </w:rPr>
+        <w:br/>
       </w:r>
     </w:p>
     <w:p>
@@ -1302,6 +1826,34 @@
   </w:num>
   <w:num w:numId="2" w16cid:durableId="107282446">
     <w:abstractNumId w:val="1"/>
+  </w:num>
+  <w:num w:numId="3" w16cid:durableId="1106970732">
+    <w:abstractNumId w:val="1"/>
+    <w:lvlOverride w:ilvl="0">
+      <w:startOverride w:val="1"/>
+    </w:lvlOverride>
+    <w:lvlOverride w:ilvl="1"/>
+    <w:lvlOverride w:ilvl="2">
+      <w:startOverride w:val="1"/>
+    </w:lvlOverride>
+    <w:lvlOverride w:ilvl="3">
+      <w:startOverride w:val="1"/>
+    </w:lvlOverride>
+    <w:lvlOverride w:ilvl="4">
+      <w:startOverride w:val="1"/>
+    </w:lvlOverride>
+    <w:lvlOverride w:ilvl="5">
+      <w:startOverride w:val="1"/>
+    </w:lvlOverride>
+    <w:lvlOverride w:ilvl="6">
+      <w:startOverride w:val="1"/>
+    </w:lvlOverride>
+    <w:lvlOverride w:ilvl="7">
+      <w:startOverride w:val="1"/>
+    </w:lvlOverride>
+    <w:lvlOverride w:ilvl="8">
+      <w:startOverride w:val="1"/>
+    </w:lvlOverride>
   </w:num>
 </w:numbering>
 </file>

</xml_diff>